<commit_message>
Strategie de test 2
</commit_message>
<xml_diff>
--- a/Doc/Strategie de Test.docx
+++ b/Doc/Strategie de Test.docx
@@ -6,13 +6,8 @@
       <w:pPr>
         <w:pStyle w:val="Titre"/>
       </w:pPr>
-      <w:proofErr w:type="spellStart"/>
       <w:r>
-        <w:t>Strategie</w:t>
-      </w:r>
-      <w:proofErr w:type="spellEnd"/>
-      <w:r>
-        <w:t xml:space="preserve"> de Test </w:t>
+        <w:t xml:space="preserve">Strategie de Test </w:t>
       </w:r>
     </w:p>
     <w:p/>
@@ -23,54 +18,15 @@
     </w:p>
     <w:p>
       <w:r>
-        <w:t xml:space="preserve">Le </w:t>
+        <w:t>Le devloppement</w:t>
       </w:r>
-      <w:proofErr w:type="spellStart"/>
       <w:r>
-        <w:t>devloppement</w:t>
+        <w:t xml:space="preserve"> et les tests</w:t>
       </w:r>
-      <w:proofErr w:type="spellEnd"/>
+      <w:bookmarkStart w:id="0" w:name="_GoBack"/>
+      <w:bookmarkEnd w:id="0"/>
       <w:r>
-        <w:t xml:space="preserve"> Du Programme </w:t>
-      </w:r>
-      <w:proofErr w:type="spellStart"/>
-      <w:proofErr w:type="gramStart"/>
-      <w:r>
-        <w:t>ce</w:t>
-      </w:r>
-      <w:proofErr w:type="spellEnd"/>
-      <w:proofErr w:type="gramEnd"/>
-      <w:r>
-        <w:t xml:space="preserve"> fera sur ma machine Windows 10 et les test sur la </w:t>
-      </w:r>
-      <w:proofErr w:type="spellStart"/>
-      <w:r>
-        <w:t>meme</w:t>
-      </w:r>
-      <w:proofErr w:type="spellEnd"/>
-      <w:r>
-        <w:t xml:space="preserve"> machines </w:t>
-      </w:r>
-    </w:p>
-    <w:p>
-      <w:r>
-        <w:t xml:space="preserve">Les programme utilisé dans le </w:t>
-      </w:r>
-      <w:proofErr w:type="spellStart"/>
-      <w:r>
-        <w:t>devloppment</w:t>
-      </w:r>
-      <w:proofErr w:type="spellEnd"/>
-      <w:r>
-        <w:t xml:space="preserve"> est </w:t>
-      </w:r>
-      <w:proofErr w:type="spellStart"/>
-      <w:r>
-        <w:t>CLion</w:t>
-      </w:r>
-      <w:proofErr w:type="spellEnd"/>
-      <w:r>
-        <w:t xml:space="preserve"> </w:t>
+        <w:t xml:space="preserve"> Du Programme ce fera sur ma machine Windows 10 et les test sur la meme machines </w:t>
       </w:r>
     </w:p>
     <w:p/>
@@ -78,8 +34,6 @@
       <w:r>
         <w:t xml:space="preserve">2. Une partie jouée </w:t>
       </w:r>
-      <w:bookmarkStart w:id="0" w:name="_GoBack"/>
-      <w:bookmarkEnd w:id="0"/>
     </w:p>
     <w:sectPr>
       <w:pgSz w:w="11906" w:h="16838"/>

</xml_diff>